<commit_message>
Updated database creation file and added comments to the Java.
</commit_message>
<xml_diff>
--- a/Week 5 Coding Assignment.docx
+++ b/Week 5 Coding Assignment.docx
@@ -581,55 +581,1708 @@
       <w:pPr>
         <w:rPr>
           <w:b/>
-          <w:szCs w:val="24"/>
-        </w:rPr>
-      </w:pPr>
-    </w:p>
-    <w:p>
-      <w:pPr>
-        <w:rPr>
-          <w:b/>
-          <w:szCs w:val="24"/>
-        </w:rPr>
-      </w:pPr>
-      <w:r>
-        <w:rPr>
-          <w:b/>
-          <w:szCs w:val="24"/>
-        </w:rPr>
-        <w:t>Screenshots of Running Application:</w:t>
-      </w:r>
-    </w:p>
-    <w:p>
-      <w:pPr>
-        <w:rPr>
-          <w:b/>
-          <w:szCs w:val="24"/>
-        </w:rPr>
-      </w:pPr>
-    </w:p>
-    <w:p>
-      <w:pPr>
-        <w:rPr>
-          <w:b/>
-          <w:szCs w:val="24"/>
-        </w:rPr>
-      </w:pPr>
-      <w:r>
-        <w:rPr>
-          <w:b/>
-          <w:szCs w:val="24"/>
-        </w:rPr>
+          <w:color w:val="7030A0"/>
+          <w:szCs w:val="24"/>
+        </w:rPr>
+      </w:pPr>
+      <w:proofErr w:type="spellStart"/>
+      <w:r>
+        <w:rPr>
+          <w:b/>
+          <w:color w:val="7030A0"/>
+          <w:szCs w:val="24"/>
+        </w:rPr>
+        <w:t>Create_DB.sql</w:t>
+      </w:r>
+      <w:proofErr w:type="spellEnd"/>
+    </w:p>
+    <w:p>
+      <w:pPr>
+        <w:rPr>
+          <w:b/>
+          <w:szCs w:val="24"/>
+        </w:rPr>
+      </w:pPr>
+      <w:r>
+        <w:rPr>
+          <w:b/>
+          <w:szCs w:val="24"/>
+        </w:rPr>
+        <w:drawing>
+          <wp:inline distT="0" distB="0" distL="0" distR="0" wp14:anchorId="22E155E3" wp14:editId="7EFC5647">
+            <wp:extent cx="5943600" cy="4906645"/>
+            <wp:effectExtent l="0" t="0" r="0" b="8255"/>
+            <wp:docPr id="1" name="Picture 1"/>
+            <wp:cNvGraphicFramePr>
+              <a:graphicFrameLocks xmlns:a="http://schemas.openxmlformats.org/drawingml/2006/main" noChangeAspect="1"/>
+            </wp:cNvGraphicFramePr>
+            <a:graphic xmlns:a="http://schemas.openxmlformats.org/drawingml/2006/main">
+              <a:graphicData uri="http://schemas.openxmlformats.org/drawingml/2006/picture">
+                <pic:pic xmlns:pic="http://schemas.openxmlformats.org/drawingml/2006/picture">
+                  <pic:nvPicPr>
+                    <pic:cNvPr id="1" name=""/>
+                    <pic:cNvPicPr/>
+                  </pic:nvPicPr>
+                  <pic:blipFill>
+                    <a:blip r:embed="rId7"/>
+                    <a:stretch>
+                      <a:fillRect/>
+                    </a:stretch>
+                  </pic:blipFill>
+                  <pic:spPr>
+                    <a:xfrm>
+                      <a:off x="0" y="0"/>
+                      <a:ext cx="5943600" cy="4906645"/>
+                    </a:xfrm>
+                    <a:prstGeom prst="rect">
+                      <a:avLst/>
+                    </a:prstGeom>
+                  </pic:spPr>
+                </pic:pic>
+              </a:graphicData>
+            </a:graphic>
+          </wp:inline>
+        </w:drawing>
+      </w:r>
+    </w:p>
+    <w:p>
+      <w:pPr>
+        <w:rPr>
+          <w:b/>
+          <w:color w:val="7030A0"/>
+          <w:szCs w:val="24"/>
+        </w:rPr>
+      </w:pPr>
+      <w:r>
+        <w:rPr>
+          <w:b/>
+          <w:color w:val="7030A0"/>
+          <w:szCs w:val="24"/>
+        </w:rPr>
+        <w:t>Application.java</w:t>
+      </w:r>
+    </w:p>
+    <w:p>
+      <w:pPr>
+        <w:rPr>
+          <w:bCs/>
+          <w:szCs w:val="24"/>
+        </w:rPr>
+      </w:pPr>
+      <w:r>
+        <w:rPr>
+          <w:bCs/>
+          <w:szCs w:val="24"/>
+        </w:rPr>
+        <w:lastRenderedPageBreak/>
+        <w:drawing>
+          <wp:inline distT="0" distB="0" distL="0" distR="0" wp14:anchorId="00B10AB8" wp14:editId="22F4E22D">
+            <wp:extent cx="5404192" cy="2500106"/>
+            <wp:effectExtent l="0" t="0" r="6350" b="0"/>
+            <wp:docPr id="3" name="Picture 3"/>
+            <wp:cNvGraphicFramePr>
+              <a:graphicFrameLocks xmlns:a="http://schemas.openxmlformats.org/drawingml/2006/main" noChangeAspect="1"/>
+            </wp:cNvGraphicFramePr>
+            <a:graphic xmlns:a="http://schemas.openxmlformats.org/drawingml/2006/main">
+              <a:graphicData uri="http://schemas.openxmlformats.org/drawingml/2006/picture">
+                <pic:pic xmlns:pic="http://schemas.openxmlformats.org/drawingml/2006/picture">
+                  <pic:nvPicPr>
+                    <pic:cNvPr id="1" name=""/>
+                    <pic:cNvPicPr/>
+                  </pic:nvPicPr>
+                  <pic:blipFill>
+                    <a:blip r:embed="rId8"/>
+                    <a:stretch>
+                      <a:fillRect/>
+                    </a:stretch>
+                  </pic:blipFill>
+                  <pic:spPr>
+                    <a:xfrm>
+                      <a:off x="0" y="0"/>
+                      <a:ext cx="5404192" cy="2500106"/>
+                    </a:xfrm>
+                    <a:prstGeom prst="rect">
+                      <a:avLst/>
+                    </a:prstGeom>
+                  </pic:spPr>
+                </pic:pic>
+              </a:graphicData>
+            </a:graphic>
+          </wp:inline>
+        </w:drawing>
+      </w:r>
+    </w:p>
+    <w:p>
+      <w:pPr>
+        <w:rPr>
+          <w:b/>
+          <w:color w:val="7030A0"/>
+          <w:szCs w:val="24"/>
+        </w:rPr>
+      </w:pPr>
+      <w:r>
+        <w:rPr>
+          <w:b/>
+          <w:color w:val="7030A0"/>
+          <w:szCs w:val="24"/>
+        </w:rPr>
+        <w:t>Menu.java</w:t>
+      </w:r>
+    </w:p>
+    <w:p>
+      <w:pPr>
+        <w:rPr>
+          <w:bCs/>
+          <w:szCs w:val="24"/>
+        </w:rPr>
+      </w:pPr>
+      <w:r>
+        <w:rPr>
+          <w:bCs/>
+          <w:szCs w:val="24"/>
+        </w:rPr>
+        <w:drawing>
+          <wp:inline distT="0" distB="0" distL="0" distR="0" wp14:anchorId="52CAD755" wp14:editId="6ACACE47">
+            <wp:extent cx="5943600" cy="2911475"/>
+            <wp:effectExtent l="0" t="0" r="0" b="3175"/>
+            <wp:docPr id="11" name="Picture 11"/>
+            <wp:cNvGraphicFramePr>
+              <a:graphicFrameLocks xmlns:a="http://schemas.openxmlformats.org/drawingml/2006/main" noChangeAspect="1"/>
+            </wp:cNvGraphicFramePr>
+            <a:graphic xmlns:a="http://schemas.openxmlformats.org/drawingml/2006/main">
+              <a:graphicData uri="http://schemas.openxmlformats.org/drawingml/2006/picture">
+                <pic:pic xmlns:pic="http://schemas.openxmlformats.org/drawingml/2006/picture">
+                  <pic:nvPicPr>
+                    <pic:cNvPr id="1" name=""/>
+                    <pic:cNvPicPr/>
+                  </pic:nvPicPr>
+                  <pic:blipFill>
+                    <a:blip r:embed="rId9"/>
+                    <a:stretch>
+                      <a:fillRect/>
+                    </a:stretch>
+                  </pic:blipFill>
+                  <pic:spPr>
+                    <a:xfrm>
+                      <a:off x="0" y="0"/>
+                      <a:ext cx="5943600" cy="2911475"/>
+                    </a:xfrm>
+                    <a:prstGeom prst="rect">
+                      <a:avLst/>
+                    </a:prstGeom>
+                  </pic:spPr>
+                </pic:pic>
+              </a:graphicData>
+            </a:graphic>
+          </wp:inline>
+        </w:drawing>
+      </w:r>
+    </w:p>
+    <w:p>
+      <w:pPr>
+        <w:rPr>
+          <w:bCs/>
+          <w:szCs w:val="24"/>
+        </w:rPr>
+      </w:pPr>
+      <w:r>
+        <w:rPr>
+          <w:bCs/>
+          <w:szCs w:val="24"/>
+        </w:rPr>
+        <w:lastRenderedPageBreak/>
+        <w:drawing>
+          <wp:inline distT="0" distB="0" distL="0" distR="0" wp14:anchorId="4CFD3FDA" wp14:editId="5F99E81B">
+            <wp:extent cx="5943600" cy="2823210"/>
+            <wp:effectExtent l="0" t="0" r="0" b="0"/>
+            <wp:docPr id="12" name="Picture 12"/>
+            <wp:cNvGraphicFramePr>
+              <a:graphicFrameLocks xmlns:a="http://schemas.openxmlformats.org/drawingml/2006/main" noChangeAspect="1"/>
+            </wp:cNvGraphicFramePr>
+            <a:graphic xmlns:a="http://schemas.openxmlformats.org/drawingml/2006/main">
+              <a:graphicData uri="http://schemas.openxmlformats.org/drawingml/2006/picture">
+                <pic:pic xmlns:pic="http://schemas.openxmlformats.org/drawingml/2006/picture">
+                  <pic:nvPicPr>
+                    <pic:cNvPr id="1" name=""/>
+                    <pic:cNvPicPr/>
+                  </pic:nvPicPr>
+                  <pic:blipFill>
+                    <a:blip r:embed="rId10"/>
+                    <a:stretch>
+                      <a:fillRect/>
+                    </a:stretch>
+                  </pic:blipFill>
+                  <pic:spPr>
+                    <a:xfrm>
+                      <a:off x="0" y="0"/>
+                      <a:ext cx="5943600" cy="2823210"/>
+                    </a:xfrm>
+                    <a:prstGeom prst="rect">
+                      <a:avLst/>
+                    </a:prstGeom>
+                  </pic:spPr>
+                </pic:pic>
+              </a:graphicData>
+            </a:graphic>
+          </wp:inline>
+        </w:drawing>
+      </w:r>
+    </w:p>
+    <w:p>
+      <w:pPr>
+        <w:rPr>
+          <w:bCs/>
+          <w:szCs w:val="24"/>
+        </w:rPr>
+      </w:pPr>
+      <w:r>
+        <w:rPr>
+          <w:bCs/>
+          <w:szCs w:val="24"/>
+        </w:rPr>
+        <w:drawing>
+          <wp:inline distT="0" distB="0" distL="0" distR="0" wp14:anchorId="3EDCE802" wp14:editId="5A3B3B1B">
+            <wp:extent cx="5943600" cy="2849245"/>
+            <wp:effectExtent l="0" t="0" r="0" b="8255"/>
+            <wp:docPr id="13" name="Picture 13"/>
+            <wp:cNvGraphicFramePr>
+              <a:graphicFrameLocks xmlns:a="http://schemas.openxmlformats.org/drawingml/2006/main" noChangeAspect="1"/>
+            </wp:cNvGraphicFramePr>
+            <a:graphic xmlns:a="http://schemas.openxmlformats.org/drawingml/2006/main">
+              <a:graphicData uri="http://schemas.openxmlformats.org/drawingml/2006/picture">
+                <pic:pic xmlns:pic="http://schemas.openxmlformats.org/drawingml/2006/picture">
+                  <pic:nvPicPr>
+                    <pic:cNvPr id="1" name=""/>
+                    <pic:cNvPicPr/>
+                  </pic:nvPicPr>
+                  <pic:blipFill>
+                    <a:blip r:embed="rId11"/>
+                    <a:stretch>
+                      <a:fillRect/>
+                    </a:stretch>
+                  </pic:blipFill>
+                  <pic:spPr>
+                    <a:xfrm>
+                      <a:off x="0" y="0"/>
+                      <a:ext cx="5943600" cy="2849245"/>
+                    </a:xfrm>
+                    <a:prstGeom prst="rect">
+                      <a:avLst/>
+                    </a:prstGeom>
+                  </pic:spPr>
+                </pic:pic>
+              </a:graphicData>
+            </a:graphic>
+          </wp:inline>
+        </w:drawing>
+      </w:r>
+    </w:p>
+    <w:p>
+      <w:pPr>
+        <w:rPr>
+          <w:bCs/>
+          <w:szCs w:val="24"/>
+        </w:rPr>
+      </w:pPr>
+      <w:r>
+        <w:rPr>
+          <w:bCs/>
+          <w:szCs w:val="24"/>
+        </w:rPr>
+        <w:lastRenderedPageBreak/>
+        <w:drawing>
+          <wp:inline distT="0" distB="0" distL="0" distR="0" wp14:anchorId="65CC2AF4" wp14:editId="35B843EC">
+            <wp:extent cx="5943600" cy="2802890"/>
+            <wp:effectExtent l="0" t="0" r="0" b="0"/>
+            <wp:docPr id="14" name="Picture 14"/>
+            <wp:cNvGraphicFramePr>
+              <a:graphicFrameLocks xmlns:a="http://schemas.openxmlformats.org/drawingml/2006/main" noChangeAspect="1"/>
+            </wp:cNvGraphicFramePr>
+            <a:graphic xmlns:a="http://schemas.openxmlformats.org/drawingml/2006/main">
+              <a:graphicData uri="http://schemas.openxmlformats.org/drawingml/2006/picture">
+                <pic:pic xmlns:pic="http://schemas.openxmlformats.org/drawingml/2006/picture">
+                  <pic:nvPicPr>
+                    <pic:cNvPr id="1" name=""/>
+                    <pic:cNvPicPr/>
+                  </pic:nvPicPr>
+                  <pic:blipFill>
+                    <a:blip r:embed="rId12"/>
+                    <a:stretch>
+                      <a:fillRect/>
+                    </a:stretch>
+                  </pic:blipFill>
+                  <pic:spPr>
+                    <a:xfrm>
+                      <a:off x="0" y="0"/>
+                      <a:ext cx="5943600" cy="2802890"/>
+                    </a:xfrm>
+                    <a:prstGeom prst="rect">
+                      <a:avLst/>
+                    </a:prstGeom>
+                  </pic:spPr>
+                </pic:pic>
+              </a:graphicData>
+            </a:graphic>
+          </wp:inline>
+        </w:drawing>
+      </w:r>
+    </w:p>
+    <w:p>
+      <w:pPr>
+        <w:rPr>
+          <w:bCs/>
+          <w:szCs w:val="24"/>
+        </w:rPr>
+      </w:pPr>
+      <w:r>
+        <w:rPr>
+          <w:bCs/>
+          <w:szCs w:val="24"/>
+        </w:rPr>
+        <w:drawing>
+          <wp:inline distT="0" distB="0" distL="0" distR="0" wp14:anchorId="6AC2C84A" wp14:editId="2FD82D85">
+            <wp:extent cx="5943600" cy="2727960"/>
+            <wp:effectExtent l="0" t="0" r="0" b="0"/>
+            <wp:docPr id="15" name="Picture 15"/>
+            <wp:cNvGraphicFramePr>
+              <a:graphicFrameLocks xmlns:a="http://schemas.openxmlformats.org/drawingml/2006/main" noChangeAspect="1"/>
+            </wp:cNvGraphicFramePr>
+            <a:graphic xmlns:a="http://schemas.openxmlformats.org/drawingml/2006/main">
+              <a:graphicData uri="http://schemas.openxmlformats.org/drawingml/2006/picture">
+                <pic:pic xmlns:pic="http://schemas.openxmlformats.org/drawingml/2006/picture">
+                  <pic:nvPicPr>
+                    <pic:cNvPr id="1" name=""/>
+                    <pic:cNvPicPr/>
+                  </pic:nvPicPr>
+                  <pic:blipFill>
+                    <a:blip r:embed="rId13"/>
+                    <a:stretch>
+                      <a:fillRect/>
+                    </a:stretch>
+                  </pic:blipFill>
+                  <pic:spPr>
+                    <a:xfrm>
+                      <a:off x="0" y="0"/>
+                      <a:ext cx="5943600" cy="2727960"/>
+                    </a:xfrm>
+                    <a:prstGeom prst="rect">
+                      <a:avLst/>
+                    </a:prstGeom>
+                  </pic:spPr>
+                </pic:pic>
+              </a:graphicData>
+            </a:graphic>
+          </wp:inline>
+        </w:drawing>
+      </w:r>
+    </w:p>
+    <w:p>
+      <w:pPr>
+        <w:rPr>
+          <w:b/>
+          <w:color w:val="7030A0"/>
+          <w:szCs w:val="24"/>
+        </w:rPr>
+      </w:pPr>
+      <w:r>
+        <w:rPr>
+          <w:b/>
+          <w:color w:val="7030A0"/>
+          <w:szCs w:val="24"/>
+        </w:rPr>
+        <w:t>DBConnection.java</w:t>
+      </w:r>
+    </w:p>
+    <w:p>
+      <w:pPr>
+        <w:rPr>
+          <w:b/>
+          <w:szCs w:val="24"/>
+        </w:rPr>
+      </w:pPr>
+      <w:r>
+        <w:rPr>
+          <w:b/>
+          <w:szCs w:val="24"/>
+        </w:rPr>
+        <w:lastRenderedPageBreak/>
+        <w:drawing>
+          <wp:inline distT="0" distB="0" distL="0" distR="0" wp14:anchorId="3AC46249" wp14:editId="76FD949A">
+            <wp:extent cx="5943600" cy="2927350"/>
+            <wp:effectExtent l="0" t="0" r="0" b="6350"/>
+            <wp:docPr id="16" name="Picture 16"/>
+            <wp:cNvGraphicFramePr>
+              <a:graphicFrameLocks xmlns:a="http://schemas.openxmlformats.org/drawingml/2006/main" noChangeAspect="1"/>
+            </wp:cNvGraphicFramePr>
+            <a:graphic xmlns:a="http://schemas.openxmlformats.org/drawingml/2006/main">
+              <a:graphicData uri="http://schemas.openxmlformats.org/drawingml/2006/picture">
+                <pic:pic xmlns:pic="http://schemas.openxmlformats.org/drawingml/2006/picture">
+                  <pic:nvPicPr>
+                    <pic:cNvPr id="1" name=""/>
+                    <pic:cNvPicPr/>
+                  </pic:nvPicPr>
+                  <pic:blipFill>
+                    <a:blip r:embed="rId14"/>
+                    <a:stretch>
+                      <a:fillRect/>
+                    </a:stretch>
+                  </pic:blipFill>
+                  <pic:spPr>
+                    <a:xfrm>
+                      <a:off x="0" y="0"/>
+                      <a:ext cx="5943600" cy="2927350"/>
+                    </a:xfrm>
+                    <a:prstGeom prst="rect">
+                      <a:avLst/>
+                    </a:prstGeom>
+                  </pic:spPr>
+                </pic:pic>
+              </a:graphicData>
+            </a:graphic>
+          </wp:inline>
+        </w:drawing>
+      </w:r>
+    </w:p>
+    <w:p>
+      <w:pPr>
+        <w:rPr>
+          <w:b/>
+          <w:szCs w:val="24"/>
+        </w:rPr>
+      </w:pPr>
+    </w:p>
+    <w:p>
+      <w:pPr>
+        <w:rPr>
+          <w:b/>
+          <w:color w:val="7030A0"/>
+          <w:szCs w:val="24"/>
+        </w:rPr>
+      </w:pPr>
+      <w:r>
+        <w:rPr>
+          <w:b/>
+          <w:color w:val="7030A0"/>
+          <w:szCs w:val="24"/>
+        </w:rPr>
+        <w:t>Car.java</w:t>
+      </w:r>
+    </w:p>
+    <w:p>
+      <w:pPr>
+        <w:rPr>
+          <w:b/>
+          <w:szCs w:val="24"/>
+        </w:rPr>
+      </w:pPr>
+      <w:r>
+        <w:rPr>
+          <w:b/>
+          <w:szCs w:val="24"/>
+        </w:rPr>
+        <w:lastRenderedPageBreak/>
+        <w:drawing>
+          <wp:inline distT="0" distB="0" distL="0" distR="0" wp14:anchorId="7B06C10A" wp14:editId="4D288D53">
+            <wp:extent cx="5926946" cy="7280043"/>
+            <wp:effectExtent l="0" t="0" r="0" b="0"/>
+            <wp:docPr id="6" name="Picture 6"/>
+            <wp:cNvGraphicFramePr>
+              <a:graphicFrameLocks xmlns:a="http://schemas.openxmlformats.org/drawingml/2006/main" noChangeAspect="1"/>
+            </wp:cNvGraphicFramePr>
+            <a:graphic xmlns:a="http://schemas.openxmlformats.org/drawingml/2006/main">
+              <a:graphicData uri="http://schemas.openxmlformats.org/drawingml/2006/picture">
+                <pic:pic xmlns:pic="http://schemas.openxmlformats.org/drawingml/2006/picture">
+                  <pic:nvPicPr>
+                    <pic:cNvPr id="1" name=""/>
+                    <pic:cNvPicPr/>
+                  </pic:nvPicPr>
+                  <pic:blipFill>
+                    <a:blip r:embed="rId15"/>
+                    <a:stretch>
+                      <a:fillRect/>
+                    </a:stretch>
+                  </pic:blipFill>
+                  <pic:spPr>
+                    <a:xfrm>
+                      <a:off x="0" y="0"/>
+                      <a:ext cx="5926946" cy="7280043"/>
+                    </a:xfrm>
+                    <a:prstGeom prst="rect">
+                      <a:avLst/>
+                    </a:prstGeom>
+                  </pic:spPr>
+                </pic:pic>
+              </a:graphicData>
+            </a:graphic>
+          </wp:inline>
+        </w:drawing>
+      </w:r>
+    </w:p>
+    <w:p>
+      <w:pPr>
+        <w:rPr>
+          <w:b/>
+          <w:color w:val="7030A0"/>
+          <w:szCs w:val="24"/>
+        </w:rPr>
+      </w:pPr>
+      <w:r>
+        <w:rPr>
+          <w:b/>
+          <w:color w:val="7030A0"/>
+          <w:szCs w:val="24"/>
+        </w:rPr>
+        <w:t>CarDao.java</w:t>
+      </w:r>
+    </w:p>
+    <w:p>
+      <w:pPr>
+        <w:rPr>
+          <w:bCs/>
+          <w:szCs w:val="24"/>
+        </w:rPr>
+      </w:pPr>
+      <w:r>
+        <w:rPr>
+          <w:bCs/>
+          <w:szCs w:val="24"/>
+        </w:rPr>
+        <w:lastRenderedPageBreak/>
+        <w:drawing>
+          <wp:inline distT="0" distB="0" distL="0" distR="0" wp14:anchorId="331A5186" wp14:editId="6A190E65">
+            <wp:extent cx="5943600" cy="5869940"/>
+            <wp:effectExtent l="0" t="0" r="0" b="0"/>
+            <wp:docPr id="17" name="Picture 17"/>
+            <wp:cNvGraphicFramePr>
+              <a:graphicFrameLocks xmlns:a="http://schemas.openxmlformats.org/drawingml/2006/main" noChangeAspect="1"/>
+            </wp:cNvGraphicFramePr>
+            <a:graphic xmlns:a="http://schemas.openxmlformats.org/drawingml/2006/main">
+              <a:graphicData uri="http://schemas.openxmlformats.org/drawingml/2006/picture">
+                <pic:pic xmlns:pic="http://schemas.openxmlformats.org/drawingml/2006/picture">
+                  <pic:nvPicPr>
+                    <pic:cNvPr id="1" name=""/>
+                    <pic:cNvPicPr/>
+                  </pic:nvPicPr>
+                  <pic:blipFill>
+                    <a:blip r:embed="rId16"/>
+                    <a:stretch>
+                      <a:fillRect/>
+                    </a:stretch>
+                  </pic:blipFill>
+                  <pic:spPr>
+                    <a:xfrm>
+                      <a:off x="0" y="0"/>
+                      <a:ext cx="5943600" cy="5869940"/>
+                    </a:xfrm>
+                    <a:prstGeom prst="rect">
+                      <a:avLst/>
+                    </a:prstGeom>
+                  </pic:spPr>
+                </pic:pic>
+              </a:graphicData>
+            </a:graphic>
+          </wp:inline>
+        </w:drawing>
+      </w:r>
+    </w:p>
+    <w:p>
+      <w:pPr>
+        <w:rPr>
+          <w:b/>
+          <w:szCs w:val="24"/>
+        </w:rPr>
+      </w:pPr>
+    </w:p>
+    <w:p>
+      <w:pPr>
+        <w:rPr>
+          <w:b/>
+          <w:szCs w:val="24"/>
+        </w:rPr>
+      </w:pPr>
+      <w:r>
+        <w:rPr>
+          <w:b/>
+          <w:szCs w:val="24"/>
+        </w:rPr>
+        <w:t>S</w:t>
+      </w:r>
+      <w:r>
+        <w:rPr>
+          <w:b/>
+          <w:szCs w:val="24"/>
+        </w:rPr>
+        <w:t>creenshots of Running Application:</w:t>
+      </w:r>
+    </w:p>
+    <w:p>
+      <w:pPr>
+        <w:rPr>
+          <w:b/>
+          <w:color w:val="7030A0"/>
+          <w:szCs w:val="24"/>
+        </w:rPr>
+      </w:pPr>
+      <w:r>
+        <w:rPr>
+          <w:b/>
+          <w:color w:val="7030A0"/>
+          <w:szCs w:val="24"/>
+        </w:rPr>
+        <w:t>Menu</w:t>
+      </w:r>
+    </w:p>
+    <w:p>
+      <w:pPr>
+        <w:rPr>
+          <w:bCs/>
+          <w:szCs w:val="24"/>
+        </w:rPr>
+      </w:pPr>
+    </w:p>
+    <w:p>
+      <w:pPr>
+        <w:rPr>
+          <w:bCs/>
+          <w:szCs w:val="24"/>
+        </w:rPr>
+      </w:pPr>
+    </w:p>
+    <w:p>
+      <w:pPr>
+        <w:rPr>
+          <w:bCs/>
+          <w:szCs w:val="24"/>
+        </w:rPr>
+      </w:pPr>
+      <w:r>
+        <w:rPr>
+          <w:bCs/>
+          <w:szCs w:val="24"/>
+        </w:rPr>
+        <w:lastRenderedPageBreak/>
+        <w:drawing>
+          <wp:inline distT="0" distB="0" distL="0" distR="0" wp14:anchorId="2539CAEB" wp14:editId="352A5DC8">
+            <wp:extent cx="5440974" cy="2992059"/>
+            <wp:effectExtent l="0" t="0" r="7620" b="0"/>
+            <wp:docPr id="18" name="Picture 18"/>
+            <wp:cNvGraphicFramePr>
+              <a:graphicFrameLocks xmlns:a="http://schemas.openxmlformats.org/drawingml/2006/main" noChangeAspect="1"/>
+            </wp:cNvGraphicFramePr>
+            <a:graphic xmlns:a="http://schemas.openxmlformats.org/drawingml/2006/main">
+              <a:graphicData uri="http://schemas.openxmlformats.org/drawingml/2006/picture">
+                <pic:pic xmlns:pic="http://schemas.openxmlformats.org/drawingml/2006/picture">
+                  <pic:nvPicPr>
+                    <pic:cNvPr id="1" name=""/>
+                    <pic:cNvPicPr/>
+                  </pic:nvPicPr>
+                  <pic:blipFill>
+                    <a:blip r:embed="rId17"/>
+                    <a:stretch>
+                      <a:fillRect/>
+                    </a:stretch>
+                  </pic:blipFill>
+                  <pic:spPr>
+                    <a:xfrm>
+                      <a:off x="0" y="0"/>
+                      <a:ext cx="5440974" cy="2992059"/>
+                    </a:xfrm>
+                    <a:prstGeom prst="rect">
+                      <a:avLst/>
+                    </a:prstGeom>
+                  </pic:spPr>
+                </pic:pic>
+              </a:graphicData>
+            </a:graphic>
+          </wp:inline>
+        </w:drawing>
+      </w:r>
+    </w:p>
+    <w:p>
+      <w:pPr>
+        <w:rPr>
+          <w:bCs/>
+          <w:szCs w:val="24"/>
+        </w:rPr>
+      </w:pPr>
+    </w:p>
+    <w:p>
+      <w:pPr>
+        <w:rPr>
+          <w:b/>
+          <w:color w:val="7030A0"/>
+          <w:szCs w:val="24"/>
+        </w:rPr>
+      </w:pPr>
+      <w:r>
+        <w:rPr>
+          <w:b/>
+          <w:color w:val="7030A0"/>
+          <w:szCs w:val="24"/>
+        </w:rPr>
+        <w:t>After Selection Choice 1</w:t>
+      </w:r>
+    </w:p>
+    <w:p>
+      <w:pPr>
+        <w:rPr>
+          <w:bCs/>
+          <w:szCs w:val="24"/>
+        </w:rPr>
+      </w:pPr>
+      <w:r>
+        <w:rPr>
+          <w:bCs/>
+          <w:szCs w:val="24"/>
+        </w:rPr>
+        <w:lastRenderedPageBreak/>
+        <w:drawing>
+          <wp:inline distT="0" distB="0" distL="0" distR="0" wp14:anchorId="7CD1E1AF" wp14:editId="4ABAE8B2">
+            <wp:extent cx="5943600" cy="4777740"/>
+            <wp:effectExtent l="0" t="0" r="0" b="3810"/>
+            <wp:docPr id="19" name="Picture 19"/>
+            <wp:cNvGraphicFramePr>
+              <a:graphicFrameLocks xmlns:a="http://schemas.openxmlformats.org/drawingml/2006/main" noChangeAspect="1"/>
+            </wp:cNvGraphicFramePr>
+            <a:graphic xmlns:a="http://schemas.openxmlformats.org/drawingml/2006/main">
+              <a:graphicData uri="http://schemas.openxmlformats.org/drawingml/2006/picture">
+                <pic:pic xmlns:pic="http://schemas.openxmlformats.org/drawingml/2006/picture">
+                  <pic:nvPicPr>
+                    <pic:cNvPr id="1" name=""/>
+                    <pic:cNvPicPr/>
+                  </pic:nvPicPr>
+                  <pic:blipFill>
+                    <a:blip r:embed="rId18"/>
+                    <a:stretch>
+                      <a:fillRect/>
+                    </a:stretch>
+                  </pic:blipFill>
+                  <pic:spPr>
+                    <a:xfrm>
+                      <a:off x="0" y="0"/>
+                      <a:ext cx="5943600" cy="4777740"/>
+                    </a:xfrm>
+                    <a:prstGeom prst="rect">
+                      <a:avLst/>
+                    </a:prstGeom>
+                  </pic:spPr>
+                </pic:pic>
+              </a:graphicData>
+            </a:graphic>
+          </wp:inline>
+        </w:drawing>
+      </w:r>
+    </w:p>
+    <w:p>
+      <w:pPr>
+        <w:rPr>
+          <w:b/>
+          <w:color w:val="7030A0"/>
+          <w:szCs w:val="24"/>
+        </w:rPr>
+      </w:pPr>
+      <w:r>
+        <w:rPr>
+          <w:b/>
+          <w:color w:val="7030A0"/>
+          <w:szCs w:val="24"/>
+        </w:rPr>
+        <w:t>Menu Displayed Again</w:t>
+      </w:r>
+    </w:p>
+    <w:p>
+      <w:pPr>
+        <w:rPr>
+          <w:bCs/>
+          <w:szCs w:val="24"/>
+        </w:rPr>
+      </w:pPr>
+      <w:r>
+        <w:rPr>
+          <w:bCs/>
+          <w:szCs w:val="24"/>
+        </w:rPr>
+        <w:drawing>
+          <wp:inline distT="0" distB="0" distL="0" distR="0" wp14:anchorId="7F1B588D" wp14:editId="57210BB6">
+            <wp:extent cx="5231340" cy="2534675"/>
+            <wp:effectExtent l="0" t="0" r="7620" b="0"/>
+            <wp:docPr id="20" name="Picture 20"/>
+            <wp:cNvGraphicFramePr>
+              <a:graphicFrameLocks xmlns:a="http://schemas.openxmlformats.org/drawingml/2006/main" noChangeAspect="1"/>
+            </wp:cNvGraphicFramePr>
+            <a:graphic xmlns:a="http://schemas.openxmlformats.org/drawingml/2006/main">
+              <a:graphicData uri="http://schemas.openxmlformats.org/drawingml/2006/picture">
+                <pic:pic xmlns:pic="http://schemas.openxmlformats.org/drawingml/2006/picture">
+                  <pic:nvPicPr>
+                    <pic:cNvPr id="1" name=""/>
+                    <pic:cNvPicPr/>
+                  </pic:nvPicPr>
+                  <pic:blipFill>
+                    <a:blip r:embed="rId19"/>
+                    <a:stretch>
+                      <a:fillRect/>
+                    </a:stretch>
+                  </pic:blipFill>
+                  <pic:spPr>
+                    <a:xfrm>
+                      <a:off x="0" y="0"/>
+                      <a:ext cx="5231340" cy="2534675"/>
+                    </a:xfrm>
+                    <a:prstGeom prst="rect">
+                      <a:avLst/>
+                    </a:prstGeom>
+                  </pic:spPr>
+                </pic:pic>
+              </a:graphicData>
+            </a:graphic>
+          </wp:inline>
+        </w:drawing>
+      </w:r>
+    </w:p>
+    <w:p>
+      <w:pPr>
+        <w:rPr>
+          <w:b/>
+          <w:color w:val="7030A0"/>
+          <w:szCs w:val="24"/>
+        </w:rPr>
+      </w:pPr>
+      <w:r>
+        <w:rPr>
+          <w:b/>
+          <w:color w:val="7030A0"/>
+          <w:szCs w:val="24"/>
+        </w:rPr>
+        <w:t xml:space="preserve">Choice 2 selected and Car Make filter is </w:t>
+      </w:r>
+      <w:proofErr w:type="gramStart"/>
+      <w:r>
+        <w:rPr>
+          <w:b/>
+          <w:color w:val="7030A0"/>
+          <w:szCs w:val="24"/>
+        </w:rPr>
+        <w:t>Honda</w:t>
+      </w:r>
+      <w:proofErr w:type="gramEnd"/>
+    </w:p>
+    <w:p>
+      <w:pPr>
+        <w:rPr>
+          <w:bCs/>
+          <w:szCs w:val="24"/>
+        </w:rPr>
+      </w:pPr>
+      <w:r>
+        <w:rPr>
+          <w:bCs/>
+          <w:szCs w:val="24"/>
+        </w:rPr>
+        <w:lastRenderedPageBreak/>
+        <w:drawing>
+          <wp:inline distT="0" distB="0" distL="0" distR="0" wp14:anchorId="3AB451C0" wp14:editId="32B10E17">
+            <wp:extent cx="5107464" cy="3306511"/>
+            <wp:effectExtent l="0" t="0" r="0" b="8255"/>
+            <wp:docPr id="21" name="Picture 21"/>
+            <wp:cNvGraphicFramePr>
+              <a:graphicFrameLocks xmlns:a="http://schemas.openxmlformats.org/drawingml/2006/main" noChangeAspect="1"/>
+            </wp:cNvGraphicFramePr>
+            <a:graphic xmlns:a="http://schemas.openxmlformats.org/drawingml/2006/main">
+              <a:graphicData uri="http://schemas.openxmlformats.org/drawingml/2006/picture">
+                <pic:pic xmlns:pic="http://schemas.openxmlformats.org/drawingml/2006/picture">
+                  <pic:nvPicPr>
+                    <pic:cNvPr id="1" name=""/>
+                    <pic:cNvPicPr/>
+                  </pic:nvPicPr>
+                  <pic:blipFill>
+                    <a:blip r:embed="rId20"/>
+                    <a:stretch>
+                      <a:fillRect/>
+                    </a:stretch>
+                  </pic:blipFill>
+                  <pic:spPr>
+                    <a:xfrm>
+                      <a:off x="0" y="0"/>
+                      <a:ext cx="5107464" cy="3306511"/>
+                    </a:xfrm>
+                    <a:prstGeom prst="rect">
+                      <a:avLst/>
+                    </a:prstGeom>
+                  </pic:spPr>
+                </pic:pic>
+              </a:graphicData>
+            </a:graphic>
+          </wp:inline>
+        </w:drawing>
+      </w:r>
+    </w:p>
+    <w:p>
+      <w:pPr>
+        <w:rPr>
+          <w:bCs/>
+          <w:szCs w:val="24"/>
+        </w:rPr>
+      </w:pPr>
+      <w:r>
+        <w:rPr>
+          <w:bCs/>
+          <w:szCs w:val="24"/>
+        </w:rPr>
+        <w:drawing>
+          <wp:inline distT="0" distB="0" distL="0" distR="0" wp14:anchorId="35AC62A6" wp14:editId="5368B745">
+            <wp:extent cx="5943600" cy="2472055"/>
+            <wp:effectExtent l="0" t="0" r="0" b="4445"/>
+            <wp:docPr id="22" name="Picture 22"/>
+            <wp:cNvGraphicFramePr>
+              <a:graphicFrameLocks xmlns:a="http://schemas.openxmlformats.org/drawingml/2006/main" noChangeAspect="1"/>
+            </wp:cNvGraphicFramePr>
+            <a:graphic xmlns:a="http://schemas.openxmlformats.org/drawingml/2006/main">
+              <a:graphicData uri="http://schemas.openxmlformats.org/drawingml/2006/picture">
+                <pic:pic xmlns:pic="http://schemas.openxmlformats.org/drawingml/2006/picture">
+                  <pic:nvPicPr>
+                    <pic:cNvPr id="1" name=""/>
+                    <pic:cNvPicPr/>
+                  </pic:nvPicPr>
+                  <pic:blipFill>
+                    <a:blip r:embed="rId21"/>
+                    <a:stretch>
+                      <a:fillRect/>
+                    </a:stretch>
+                  </pic:blipFill>
+                  <pic:spPr>
+                    <a:xfrm>
+                      <a:off x="0" y="0"/>
+                      <a:ext cx="5943600" cy="2472055"/>
+                    </a:xfrm>
+                    <a:prstGeom prst="rect">
+                      <a:avLst/>
+                    </a:prstGeom>
+                  </pic:spPr>
+                </pic:pic>
+              </a:graphicData>
+            </a:graphic>
+          </wp:inline>
+        </w:drawing>
+      </w:r>
+    </w:p>
+    <w:p>
+      <w:pPr>
+        <w:rPr>
+          <w:bCs/>
+          <w:szCs w:val="24"/>
+        </w:rPr>
+      </w:pPr>
+    </w:p>
+    <w:p>
+      <w:pPr>
+        <w:rPr>
+          <w:b/>
+          <w:color w:val="7030A0"/>
+          <w:szCs w:val="24"/>
+        </w:rPr>
+      </w:pPr>
+      <w:r>
+        <w:rPr>
+          <w:b/>
+          <w:color w:val="7030A0"/>
+          <w:szCs w:val="24"/>
+        </w:rPr>
+        <w:t xml:space="preserve">Choice 3 and rows are selected by Car </w:t>
+      </w:r>
+      <w:proofErr w:type="gramStart"/>
+      <w:r>
+        <w:rPr>
+          <w:b/>
+          <w:color w:val="7030A0"/>
+          <w:szCs w:val="24"/>
+        </w:rPr>
+        <w:t>Year</w:t>
+      </w:r>
+      <w:proofErr w:type="gramEnd"/>
+    </w:p>
+    <w:p>
+      <w:pPr>
+        <w:rPr>
+          <w:bCs/>
+          <w:szCs w:val="24"/>
+        </w:rPr>
+      </w:pPr>
+      <w:r>
+        <w:rPr>
+          <w:bCs/>
+          <w:szCs w:val="24"/>
+        </w:rPr>
+        <w:lastRenderedPageBreak/>
+        <w:drawing>
+          <wp:inline distT="0" distB="0" distL="0" distR="0" wp14:anchorId="68F394D0" wp14:editId="2EB308C5">
+            <wp:extent cx="5943600" cy="3297555"/>
+            <wp:effectExtent l="0" t="0" r="0" b="0"/>
+            <wp:docPr id="23" name="Picture 23"/>
+            <wp:cNvGraphicFramePr>
+              <a:graphicFrameLocks xmlns:a="http://schemas.openxmlformats.org/drawingml/2006/main" noChangeAspect="1"/>
+            </wp:cNvGraphicFramePr>
+            <a:graphic xmlns:a="http://schemas.openxmlformats.org/drawingml/2006/main">
+              <a:graphicData uri="http://schemas.openxmlformats.org/drawingml/2006/picture">
+                <pic:pic xmlns:pic="http://schemas.openxmlformats.org/drawingml/2006/picture">
+                  <pic:nvPicPr>
+                    <pic:cNvPr id="1" name=""/>
+                    <pic:cNvPicPr/>
+                  </pic:nvPicPr>
+                  <pic:blipFill>
+                    <a:blip r:embed="rId22"/>
+                    <a:stretch>
+                      <a:fillRect/>
+                    </a:stretch>
+                  </pic:blipFill>
+                  <pic:spPr>
+                    <a:xfrm>
+                      <a:off x="0" y="0"/>
+                      <a:ext cx="5943600" cy="3297555"/>
+                    </a:xfrm>
+                    <a:prstGeom prst="rect">
+                      <a:avLst/>
+                    </a:prstGeom>
+                  </pic:spPr>
+                </pic:pic>
+              </a:graphicData>
+            </a:graphic>
+          </wp:inline>
+        </w:drawing>
+      </w:r>
+    </w:p>
+    <w:p>
+      <w:pPr>
+        <w:rPr>
+          <w:b/>
+          <w:color w:val="7030A0"/>
+          <w:szCs w:val="24"/>
+        </w:rPr>
+      </w:pPr>
+      <w:r>
+        <w:rPr>
+          <w:b/>
+          <w:color w:val="7030A0"/>
+          <w:szCs w:val="24"/>
+        </w:rPr>
+        <w:t xml:space="preserve">Choice 4 selected and Car ID = 30, Car Model is being updated </w:t>
+      </w:r>
+      <w:proofErr w:type="gramStart"/>
+      <w:r>
+        <w:rPr>
+          <w:b/>
+          <w:color w:val="7030A0"/>
+          <w:szCs w:val="24"/>
+        </w:rPr>
+        <w:t>to</w:t>
+      </w:r>
+      <w:proofErr w:type="gramEnd"/>
+      <w:r>
+        <w:rPr>
+          <w:b/>
+          <w:color w:val="7030A0"/>
+          <w:szCs w:val="24"/>
+        </w:rPr>
+        <w:t xml:space="preserve"> Civic</w:t>
+      </w:r>
+    </w:p>
+    <w:p>
+      <w:pPr>
+        <w:rPr>
+          <w:bCs/>
+          <w:szCs w:val="24"/>
+        </w:rPr>
+      </w:pPr>
+      <w:r>
+        <w:rPr>
+          <w:bCs/>
+          <w:szCs w:val="24"/>
+        </w:rPr>
+        <w:drawing>
+          <wp:inline distT="0" distB="0" distL="0" distR="0" wp14:anchorId="5BE4D0BB" wp14:editId="207762D7">
+            <wp:extent cx="5943600" cy="2759075"/>
+            <wp:effectExtent l="0" t="0" r="0" b="3175"/>
+            <wp:docPr id="24" name="Picture 24"/>
+            <wp:cNvGraphicFramePr>
+              <a:graphicFrameLocks xmlns:a="http://schemas.openxmlformats.org/drawingml/2006/main" noChangeAspect="1"/>
+            </wp:cNvGraphicFramePr>
+            <a:graphic xmlns:a="http://schemas.openxmlformats.org/drawingml/2006/main">
+              <a:graphicData uri="http://schemas.openxmlformats.org/drawingml/2006/picture">
+                <pic:pic xmlns:pic="http://schemas.openxmlformats.org/drawingml/2006/picture">
+                  <pic:nvPicPr>
+                    <pic:cNvPr id="1" name=""/>
+                    <pic:cNvPicPr/>
+                  </pic:nvPicPr>
+                  <pic:blipFill>
+                    <a:blip r:embed="rId23"/>
+                    <a:stretch>
+                      <a:fillRect/>
+                    </a:stretch>
+                  </pic:blipFill>
+                  <pic:spPr>
+                    <a:xfrm>
+                      <a:off x="0" y="0"/>
+                      <a:ext cx="5943600" cy="2759075"/>
+                    </a:xfrm>
+                    <a:prstGeom prst="rect">
+                      <a:avLst/>
+                    </a:prstGeom>
+                  </pic:spPr>
+                </pic:pic>
+              </a:graphicData>
+            </a:graphic>
+          </wp:inline>
+        </w:drawing>
+      </w:r>
+    </w:p>
+    <w:p>
+      <w:pPr>
+        <w:rPr>
+          <w:b/>
+          <w:color w:val="7030A0"/>
+          <w:szCs w:val="24"/>
+        </w:rPr>
+      </w:pPr>
+      <w:r>
+        <w:rPr>
+          <w:b/>
+          <w:color w:val="7030A0"/>
+          <w:szCs w:val="24"/>
+        </w:rPr>
+        <w:t>Select</w:t>
+      </w:r>
+      <w:r>
+        <w:rPr>
+          <w:b/>
+          <w:color w:val="7030A0"/>
+          <w:szCs w:val="24"/>
+        </w:rPr>
+        <w:t>ed</w:t>
+      </w:r>
+      <w:r>
+        <w:rPr>
+          <w:b/>
+          <w:color w:val="7030A0"/>
+          <w:szCs w:val="24"/>
+        </w:rPr>
+        <w:t xml:space="preserve"> option 1 to show results of </w:t>
+      </w:r>
+      <w:proofErr w:type="gramStart"/>
+      <w:r>
+        <w:rPr>
+          <w:b/>
+          <w:color w:val="7030A0"/>
+          <w:szCs w:val="24"/>
+        </w:rPr>
+        <w:t>update</w:t>
+      </w:r>
+      <w:proofErr w:type="gramEnd"/>
+    </w:p>
+    <w:p>
+      <w:pPr>
+        <w:rPr>
+          <w:bCs/>
+          <w:szCs w:val="24"/>
+        </w:rPr>
+      </w:pPr>
+      <w:r>
+        <w:rPr>
+          <w:bCs/>
+          <w:szCs w:val="24"/>
+        </w:rPr>
+        <w:drawing>
+          <wp:inline distT="0" distB="0" distL="0" distR="0" wp14:anchorId="4C3882FE" wp14:editId="4D244A61">
+            <wp:extent cx="5943600" cy="219075"/>
+            <wp:effectExtent l="0" t="0" r="0" b="9525"/>
+            <wp:docPr id="25" name="Picture 25"/>
+            <wp:cNvGraphicFramePr>
+              <a:graphicFrameLocks xmlns:a="http://schemas.openxmlformats.org/drawingml/2006/main" noChangeAspect="1"/>
+            </wp:cNvGraphicFramePr>
+            <a:graphic xmlns:a="http://schemas.openxmlformats.org/drawingml/2006/main">
+              <a:graphicData uri="http://schemas.openxmlformats.org/drawingml/2006/picture">
+                <pic:pic xmlns:pic="http://schemas.openxmlformats.org/drawingml/2006/picture">
+                  <pic:nvPicPr>
+                    <pic:cNvPr id="1" name=""/>
+                    <pic:cNvPicPr/>
+                  </pic:nvPicPr>
+                  <pic:blipFill>
+                    <a:blip r:embed="rId24"/>
+                    <a:stretch>
+                      <a:fillRect/>
+                    </a:stretch>
+                  </pic:blipFill>
+                  <pic:spPr>
+                    <a:xfrm>
+                      <a:off x="0" y="0"/>
+                      <a:ext cx="5943600" cy="219075"/>
+                    </a:xfrm>
+                    <a:prstGeom prst="rect">
+                      <a:avLst/>
+                    </a:prstGeom>
+                  </pic:spPr>
+                </pic:pic>
+              </a:graphicData>
+            </a:graphic>
+          </wp:inline>
+        </w:drawing>
+      </w:r>
+    </w:p>
+    <w:p>
+      <w:pPr>
+        <w:rPr>
+          <w:b/>
+          <w:color w:val="7030A0"/>
+          <w:szCs w:val="24"/>
+        </w:rPr>
+      </w:pPr>
+      <w:r>
+        <w:rPr>
+          <w:b/>
+          <w:color w:val="7030A0"/>
+          <w:szCs w:val="24"/>
+        </w:rPr>
+        <w:t xml:space="preserve">(Option 5) Creating a new row with input given via command </w:t>
+      </w:r>
+      <w:proofErr w:type="gramStart"/>
+      <w:r>
+        <w:rPr>
+          <w:b/>
+          <w:color w:val="7030A0"/>
+          <w:szCs w:val="24"/>
+        </w:rPr>
+        <w:t>line</w:t>
+      </w:r>
+      <w:proofErr w:type="gramEnd"/>
+    </w:p>
+    <w:p>
+      <w:pPr>
+        <w:rPr>
+          <w:b/>
+          <w:color w:val="7030A0"/>
+          <w:szCs w:val="24"/>
+        </w:rPr>
+      </w:pPr>
+      <w:r>
+        <w:rPr>
+          <w:b/>
+          <w:color w:val="7030A0"/>
+          <w:szCs w:val="24"/>
+        </w:rPr>
+        <w:lastRenderedPageBreak/>
+        <w:drawing>
+          <wp:inline distT="0" distB="0" distL="0" distR="0" wp14:anchorId="2B8EF7F5" wp14:editId="26CB33CB">
+            <wp:extent cx="5116993" cy="3630492"/>
+            <wp:effectExtent l="0" t="0" r="7620" b="8255"/>
+            <wp:docPr id="26" name="Picture 26"/>
+            <wp:cNvGraphicFramePr>
+              <a:graphicFrameLocks xmlns:a="http://schemas.openxmlformats.org/drawingml/2006/main" noChangeAspect="1"/>
+            </wp:cNvGraphicFramePr>
+            <a:graphic xmlns:a="http://schemas.openxmlformats.org/drawingml/2006/main">
+              <a:graphicData uri="http://schemas.openxmlformats.org/drawingml/2006/picture">
+                <pic:pic xmlns:pic="http://schemas.openxmlformats.org/drawingml/2006/picture">
+                  <pic:nvPicPr>
+                    <pic:cNvPr id="1" name=""/>
+                    <pic:cNvPicPr/>
+                  </pic:nvPicPr>
+                  <pic:blipFill>
+                    <a:blip r:embed="rId25"/>
+                    <a:stretch>
+                      <a:fillRect/>
+                    </a:stretch>
+                  </pic:blipFill>
+                  <pic:spPr>
+                    <a:xfrm>
+                      <a:off x="0" y="0"/>
+                      <a:ext cx="5116993" cy="3630492"/>
+                    </a:xfrm>
+                    <a:prstGeom prst="rect">
+                      <a:avLst/>
+                    </a:prstGeom>
+                  </pic:spPr>
+                </pic:pic>
+              </a:graphicData>
+            </a:graphic>
+          </wp:inline>
+        </w:drawing>
+      </w:r>
+    </w:p>
+    <w:p>
+      <w:pPr>
+        <w:rPr>
+          <w:b/>
+          <w:color w:val="7030A0"/>
+          <w:szCs w:val="24"/>
+        </w:rPr>
+      </w:pPr>
+      <w:r>
+        <w:rPr>
+          <w:b/>
+          <w:color w:val="7030A0"/>
+          <w:szCs w:val="24"/>
+        </w:rPr>
+        <w:t>Select</w:t>
+      </w:r>
+      <w:r>
+        <w:rPr>
+          <w:b/>
+          <w:color w:val="7030A0"/>
+          <w:szCs w:val="24"/>
+        </w:rPr>
+        <w:t>ed</w:t>
+      </w:r>
+      <w:r>
+        <w:rPr>
+          <w:b/>
+          <w:color w:val="7030A0"/>
+          <w:szCs w:val="24"/>
+        </w:rPr>
+        <w:t xml:space="preserve"> option 1 to show results of </w:t>
+      </w:r>
+      <w:proofErr w:type="gramStart"/>
+      <w:r>
+        <w:rPr>
+          <w:b/>
+          <w:color w:val="7030A0"/>
+          <w:szCs w:val="24"/>
+        </w:rPr>
+        <w:t>create</w:t>
+      </w:r>
+      <w:proofErr w:type="gramEnd"/>
+    </w:p>
+    <w:p>
+      <w:pPr>
+        <w:rPr>
+          <w:b/>
+          <w:color w:val="7030A0"/>
+          <w:szCs w:val="24"/>
+        </w:rPr>
+      </w:pPr>
+      <w:r>
+        <w:rPr>
+          <w:b/>
+          <w:color w:val="7030A0"/>
+          <w:szCs w:val="24"/>
+        </w:rPr>
+        <w:drawing>
+          <wp:inline distT="0" distB="0" distL="0" distR="0" wp14:anchorId="3EA54BF8" wp14:editId="488658E7">
+            <wp:extent cx="5943600" cy="255905"/>
+            <wp:effectExtent l="0" t="0" r="0" b="0"/>
+            <wp:docPr id="27" name="Picture 27"/>
+            <wp:cNvGraphicFramePr>
+              <a:graphicFrameLocks xmlns:a="http://schemas.openxmlformats.org/drawingml/2006/main" noChangeAspect="1"/>
+            </wp:cNvGraphicFramePr>
+            <a:graphic xmlns:a="http://schemas.openxmlformats.org/drawingml/2006/main">
+              <a:graphicData uri="http://schemas.openxmlformats.org/drawingml/2006/picture">
+                <pic:pic xmlns:pic="http://schemas.openxmlformats.org/drawingml/2006/picture">
+                  <pic:nvPicPr>
+                    <pic:cNvPr id="1" name=""/>
+                    <pic:cNvPicPr/>
+                  </pic:nvPicPr>
+                  <pic:blipFill>
+                    <a:blip r:embed="rId26"/>
+                    <a:stretch>
+                      <a:fillRect/>
+                    </a:stretch>
+                  </pic:blipFill>
+                  <pic:spPr>
+                    <a:xfrm>
+                      <a:off x="0" y="0"/>
+                      <a:ext cx="5943600" cy="255905"/>
+                    </a:xfrm>
+                    <a:prstGeom prst="rect">
+                      <a:avLst/>
+                    </a:prstGeom>
+                  </pic:spPr>
+                </pic:pic>
+              </a:graphicData>
+            </a:graphic>
+          </wp:inline>
+        </w:drawing>
+      </w:r>
+    </w:p>
+    <w:p>
+      <w:pPr>
+        <w:rPr>
+          <w:b/>
+          <w:color w:val="7030A0"/>
+          <w:szCs w:val="24"/>
+        </w:rPr>
+      </w:pPr>
+      <w:r>
+        <w:rPr>
+          <w:b/>
+          <w:color w:val="7030A0"/>
+          <w:szCs w:val="24"/>
+        </w:rPr>
+        <w:t>Selected Option 6</w:t>
+      </w:r>
+    </w:p>
+    <w:p>
+      <w:pPr>
+        <w:rPr>
+          <w:b/>
+          <w:color w:val="7030A0"/>
+          <w:szCs w:val="24"/>
+        </w:rPr>
+      </w:pPr>
+      <w:r>
+        <w:rPr>
+          <w:b/>
+          <w:noProof/>
+          <w:color w:val="7030A0"/>
+          <w:szCs w:val="24"/>
+        </w:rPr>
+        <w:lastRenderedPageBreak/>
+        <w:drawing>
+          <wp:inline distT="0" distB="0" distL="0" distR="0" wp14:anchorId="2107B99B" wp14:editId="6AA92734">
+            <wp:extent cx="5943600" cy="3582670"/>
+            <wp:effectExtent l="0" t="0" r="0" b="0"/>
+            <wp:docPr id="28" name="Picture 28"/>
+            <wp:cNvGraphicFramePr>
+              <a:graphicFrameLocks xmlns:a="http://schemas.openxmlformats.org/drawingml/2006/main" noChangeAspect="1"/>
+            </wp:cNvGraphicFramePr>
+            <a:graphic xmlns:a="http://schemas.openxmlformats.org/drawingml/2006/main">
+              <a:graphicData uri="http://schemas.openxmlformats.org/drawingml/2006/picture">
+                <pic:pic xmlns:pic="http://schemas.openxmlformats.org/drawingml/2006/picture">
+                  <pic:nvPicPr>
+                    <pic:cNvPr id="0" name="Picture 2"/>
+                    <pic:cNvPicPr>
+                      <a:picLocks noChangeAspect="1" noChangeArrowheads="1"/>
+                    </pic:cNvPicPr>
+                  </pic:nvPicPr>
+                  <pic:blipFill>
+                    <a:blip r:embed="rId27">
+                      <a:extLst>
+                        <a:ext uri="{28A0092B-C50C-407E-A947-70E740481C1C}">
+                          <a14:useLocalDpi xmlns:a14="http://schemas.microsoft.com/office/drawing/2010/main" val="0"/>
+                        </a:ext>
+                      </a:extLst>
+                    </a:blip>
+                    <a:srcRect/>
+                    <a:stretch>
+                      <a:fillRect/>
+                    </a:stretch>
+                  </pic:blipFill>
+                  <pic:spPr bwMode="auto">
+                    <a:xfrm>
+                      <a:off x="0" y="0"/>
+                      <a:ext cx="5943600" cy="3582670"/>
+                    </a:xfrm>
+                    <a:prstGeom prst="rect">
+                      <a:avLst/>
+                    </a:prstGeom>
+                    <a:noFill/>
+                    <a:ln>
+                      <a:noFill/>
+                    </a:ln>
+                  </pic:spPr>
+                </pic:pic>
+              </a:graphicData>
+            </a:graphic>
+          </wp:inline>
+        </w:drawing>
+      </w:r>
+    </w:p>
+    <w:p>
+      <w:pPr>
+        <w:rPr>
+          <w:b/>
+          <w:color w:val="7030A0"/>
+          <w:szCs w:val="24"/>
+        </w:rPr>
+      </w:pPr>
+      <w:r>
+        <w:rPr>
+          <w:b/>
+          <w:color w:val="7030A0"/>
+          <w:szCs w:val="24"/>
+        </w:rPr>
+        <w:t xml:space="preserve">Ran Option 1 to show rows are </w:t>
+      </w:r>
+      <w:proofErr w:type="gramStart"/>
+      <w:r>
+        <w:rPr>
+          <w:b/>
+          <w:color w:val="7030A0"/>
+          <w:szCs w:val="24"/>
+        </w:rPr>
+        <w:t>gone</w:t>
+      </w:r>
+      <w:proofErr w:type="gramEnd"/>
+    </w:p>
+    <w:p>
+      <w:pPr>
+        <w:rPr>
+          <w:b/>
+          <w:color w:val="7030A0"/>
+          <w:szCs w:val="24"/>
+        </w:rPr>
+      </w:pPr>
+      <w:r>
+        <w:rPr>
+          <w:b/>
+          <w:color w:val="7030A0"/>
+          <w:szCs w:val="24"/>
+        </w:rPr>
+        <w:drawing>
+          <wp:inline distT="0" distB="0" distL="0" distR="0" wp14:anchorId="5017E2E0" wp14:editId="578755C9">
+            <wp:extent cx="5943600" cy="897255"/>
+            <wp:effectExtent l="0" t="0" r="0" b="0"/>
+            <wp:docPr id="29" name="Picture 29"/>
+            <wp:cNvGraphicFramePr>
+              <a:graphicFrameLocks xmlns:a="http://schemas.openxmlformats.org/drawingml/2006/main" noChangeAspect="1"/>
+            </wp:cNvGraphicFramePr>
+            <a:graphic xmlns:a="http://schemas.openxmlformats.org/drawingml/2006/main">
+              <a:graphicData uri="http://schemas.openxmlformats.org/drawingml/2006/picture">
+                <pic:pic xmlns:pic="http://schemas.openxmlformats.org/drawingml/2006/picture">
+                  <pic:nvPicPr>
+                    <pic:cNvPr id="1" name=""/>
+                    <pic:cNvPicPr/>
+                  </pic:nvPicPr>
+                  <pic:blipFill>
+                    <a:blip r:embed="rId28"/>
+                    <a:stretch>
+                      <a:fillRect/>
+                    </a:stretch>
+                  </pic:blipFill>
+                  <pic:spPr>
+                    <a:xfrm>
+                      <a:off x="0" y="0"/>
+                      <a:ext cx="5943600" cy="897255"/>
+                    </a:xfrm>
+                    <a:prstGeom prst="rect">
+                      <a:avLst/>
+                    </a:prstGeom>
+                  </pic:spPr>
+                </pic:pic>
+              </a:graphicData>
+            </a:graphic>
+          </wp:inline>
+        </w:drawing>
+      </w:r>
+    </w:p>
+    <w:p>
+      <w:pPr>
+        <w:rPr>
+          <w:b/>
+          <w:color w:val="7030A0"/>
+          <w:szCs w:val="24"/>
+        </w:rPr>
+      </w:pPr>
+      <w:r>
+        <w:rPr>
+          <w:b/>
+          <w:color w:val="7030A0"/>
+          <w:szCs w:val="24"/>
+        </w:rPr>
+        <w:t xml:space="preserve">Exited </w:t>
+      </w:r>
+      <w:r>
+        <w:rPr>
+          <w:b/>
+          <w:color w:val="7030A0"/>
+          <w:szCs w:val="24"/>
+        </w:rPr>
+        <w:t>Program</w:t>
+      </w:r>
+    </w:p>
+    <w:p>
+      <w:pPr>
+        <w:rPr>
+          <w:b/>
+          <w:color w:val="7030A0"/>
+          <w:szCs w:val="24"/>
+        </w:rPr>
+      </w:pPr>
+      <w:r>
+        <w:rPr>
+          <w:b/>
+          <w:color w:val="7030A0"/>
+          <w:szCs w:val="24"/>
+        </w:rPr>
+        <w:drawing>
+          <wp:inline distT="0" distB="0" distL="0" distR="0" wp14:anchorId="03CAB802" wp14:editId="1301C6D2">
+            <wp:extent cx="5212282" cy="2506088"/>
+            <wp:effectExtent l="0" t="0" r="7620" b="8890"/>
+            <wp:docPr id="30" name="Picture 30"/>
+            <wp:cNvGraphicFramePr>
+              <a:graphicFrameLocks xmlns:a="http://schemas.openxmlformats.org/drawingml/2006/main" noChangeAspect="1"/>
+            </wp:cNvGraphicFramePr>
+            <a:graphic xmlns:a="http://schemas.openxmlformats.org/drawingml/2006/main">
+              <a:graphicData uri="http://schemas.openxmlformats.org/drawingml/2006/picture">
+                <pic:pic xmlns:pic="http://schemas.openxmlformats.org/drawingml/2006/picture">
+                  <pic:nvPicPr>
+                    <pic:cNvPr id="1" name=""/>
+                    <pic:cNvPicPr/>
+                  </pic:nvPicPr>
+                  <pic:blipFill>
+                    <a:blip r:embed="rId29"/>
+                    <a:stretch>
+                      <a:fillRect/>
+                    </a:stretch>
+                  </pic:blipFill>
+                  <pic:spPr>
+                    <a:xfrm>
+                      <a:off x="0" y="0"/>
+                      <a:ext cx="5212282" cy="2506088"/>
+                    </a:xfrm>
+                    <a:prstGeom prst="rect">
+                      <a:avLst/>
+                    </a:prstGeom>
+                  </pic:spPr>
+                </pic:pic>
+              </a:graphicData>
+            </a:graphic>
+          </wp:inline>
+        </w:drawing>
+      </w:r>
+    </w:p>
+    <w:p>
+      <w:pPr>
+        <w:rPr>
+          <w:b/>
+          <w:szCs w:val="24"/>
+        </w:rPr>
+      </w:pPr>
+      <w:r>
+        <w:rPr>
+          <w:b/>
+          <w:szCs w:val="24"/>
+        </w:rPr>
+        <w:lastRenderedPageBreak/>
         <w:t>URL to GitHub Repository:</w:t>
       </w:r>
+      <w:r>
+        <w:rPr>
+          <w:b/>
+          <w:szCs w:val="24"/>
+        </w:rPr>
+        <w:t xml:space="preserve"> </w:t>
+      </w:r>
+      <w:hyperlink r:id="rId30" w:history="1">
+        <w:r>
+          <w:rPr>
+            <w:rStyle w:val="Hyperlink"/>
+            <w:bCs/>
+            <w:szCs w:val="24"/>
+          </w:rPr>
+          <w:t>https://github.com/jamesaiello42/Intro-to-MySQL-Week-5-Coding-Assignment</w:t>
+        </w:r>
+      </w:hyperlink>
+      <w:r>
+        <w:rPr>
+          <w:bCs/>
+          <w:szCs w:val="24"/>
+        </w:rPr>
+        <w:t xml:space="preserve"> </w:t>
+      </w:r>
     </w:p>
     <w:sectPr>
-      <w:headerReference w:type="even" r:id="rId7"/>
-      <w:headerReference w:type="default" r:id="rId8"/>
-      <w:footerReference w:type="even" r:id="rId9"/>
-      <w:footerReference w:type="default" r:id="rId10"/>
-      <w:headerReference w:type="first" r:id="rId11"/>
-      <w:footerReference w:type="first" r:id="rId12"/>
+      <w:headerReference w:type="even" r:id="rId31"/>
+      <w:headerReference w:type="default" r:id="rId32"/>
+      <w:footerReference w:type="even" r:id="rId33"/>
+      <w:footerReference w:type="default" r:id="rId34"/>
+      <w:headerReference w:type="first" r:id="rId35"/>
+      <w:footerReference w:type="first" r:id="rId36"/>
       <w:pgSz w:w="12240" w:h="15840"/>
       <w:pgMar w:top="1440" w:right="1440" w:bottom="1440" w:left="1440" w:header="720" w:footer="720" w:gutter="0"/>
       <w:cols w:space="720"/>
@@ -1061,6 +2714,7 @@
     <w:lsdException w:name="HTML Sample" w:semiHidden="1" w:unhideWhenUsed="1"/>
     <w:lsdException w:name="HTML Typewriter" w:semiHidden="1" w:unhideWhenUsed="1"/>
     <w:lsdException w:name="HTML Variable" w:semiHidden="1" w:unhideWhenUsed="1"/>
+    <w:lsdException w:name="Normal Table" w:semiHidden="1" w:unhideWhenUsed="1"/>
     <w:lsdException w:name="annotation subject" w:semiHidden="1" w:unhideWhenUsed="1"/>
     <w:lsdException w:name="No List" w:semiHidden="1" w:unhideWhenUsed="1"/>
     <w:lsdException w:name="Outline List 1" w:semiHidden="1" w:unhideWhenUsed="1"/>
@@ -1107,8 +2761,10 @@
     <w:lsdException w:name="Table Subtle 2" w:semiHidden="1" w:unhideWhenUsed="1"/>
     <w:lsdException w:name="Table Web 1" w:semiHidden="1" w:unhideWhenUsed="1"/>
     <w:lsdException w:name="Table Web 2" w:semiHidden="1" w:unhideWhenUsed="1"/>
+    <w:lsdException w:name="Table Web 3" w:semiHidden="1" w:unhideWhenUsed="1"/>
     <w:lsdException w:name="Balloon Text" w:semiHidden="1" w:unhideWhenUsed="1"/>
     <w:lsdException w:name="Table Grid" w:uiPriority="39"/>
+    <w:lsdException w:name="Table Theme" w:semiHidden="1" w:unhideWhenUsed="1"/>
     <w:lsdException w:name="Placeholder Text" w:semiHidden="1"/>
     <w:lsdException w:name="No Spacing" w:uiPriority="1" w:qFormat="1"/>
     <w:lsdException w:name="Light Shading" w:uiPriority="60"/>
@@ -1513,6 +3169,29 @@
       <w:contextualSpacing/>
     </w:pPr>
   </w:style>
+  <w:style w:type="character" w:styleId="Hyperlink">
+    <w:name w:val="Hyperlink"/>
+    <w:basedOn w:val="DefaultParagraphFont"/>
+    <w:uiPriority w:val="99"/>
+    <w:unhideWhenUsed/>
+    <w:rsid w:val="00B722B5"/>
+    <w:rPr>
+      <w:color w:val="0563C1" w:themeColor="hyperlink"/>
+      <w:u w:val="single"/>
+    </w:rPr>
+  </w:style>
+  <w:style w:type="character" w:styleId="UnresolvedMention">
+    <w:name w:val="Unresolved Mention"/>
+    <w:basedOn w:val="DefaultParagraphFont"/>
+    <w:uiPriority w:val="99"/>
+    <w:semiHidden/>
+    <w:unhideWhenUsed/>
+    <w:rsid w:val="00B722B5"/>
+    <w:rPr>
+      <w:color w:val="605E5C"/>
+      <w:shd w:val="clear" w:color="auto" w:fill="E1DFDD"/>
+    </w:rPr>
+  </w:style>
 </w:styles>
 </file>
 

</xml_diff>